<commit_message>
updated documentation and technical docs folders
</commit_message>
<xml_diff>
--- a/test_case/cluster_comparison_revised.docx
+++ b/test_case/cluster_comparison_revised.docx
@@ -17842,12 +17842,13 @@
               <w:jc w:val="right"/>
               <w:rPr>
                 <w:rFonts w:ascii="Courier New" w:eastAsia="Times New Roman" w:hAnsi="Courier New" w:cs="Courier New"/>
-              </w:rPr>
-            </w:pPr>
-            <w:bookmarkStart w:id="0" w:name="_GoBack"/>
-            <w:r>
-              <w:rPr>
-                <w:rFonts w:ascii="Courier New" w:eastAsia="Times New Roman" w:hAnsi="Courier New" w:cs="Courier New"/>
+                <w:b/>
+              </w:rPr>
+            </w:pPr>
+            <w:r>
+              <w:rPr>
+                <w:rFonts w:ascii="Courier New" w:eastAsia="Times New Roman" w:hAnsi="Courier New" w:cs="Courier New"/>
+                <w:b/>
                 <w:sz w:val="20"/>
                 <w:szCs w:val="20"/>
               </w:rPr>
@@ -18831,11 +18832,13 @@
               <w:jc w:val="right"/>
               <w:rPr>
                 <w:rFonts w:ascii="Courier New" w:eastAsia="Times New Roman" w:hAnsi="Courier New" w:cs="Courier New"/>
-              </w:rPr>
-            </w:pPr>
-            <w:r>
-              <w:rPr>
-                <w:rFonts w:ascii="Courier New" w:eastAsia="Times New Roman" w:hAnsi="Courier New" w:cs="Courier New"/>
+                <w:b/>
+              </w:rPr>
+            </w:pPr>
+            <w:r>
+              <w:rPr>
+                <w:rFonts w:ascii="Courier New" w:eastAsia="Times New Roman" w:hAnsi="Courier New" w:cs="Courier New"/>
+                <w:b/>
                 <w:sz w:val="20"/>
                 <w:szCs w:val="20"/>
               </w:rPr>
@@ -19817,11 +19820,13 @@
               <w:jc w:val="right"/>
               <w:rPr>
                 <w:rFonts w:ascii="Courier New" w:eastAsia="Times New Roman" w:hAnsi="Courier New" w:cs="Courier New"/>
-              </w:rPr>
-            </w:pPr>
-            <w:r>
-              <w:rPr>
-                <w:rFonts w:ascii="Courier New" w:eastAsia="Times New Roman" w:hAnsi="Courier New" w:cs="Courier New"/>
+                <w:b/>
+              </w:rPr>
+            </w:pPr>
+            <w:r>
+              <w:rPr>
+                <w:rFonts w:ascii="Courier New" w:eastAsia="Times New Roman" w:hAnsi="Courier New" w:cs="Courier New"/>
+                <w:b/>
                 <w:sz w:val="20"/>
                 <w:szCs w:val="20"/>
               </w:rPr>
@@ -20805,11 +20810,13 @@
               <w:jc w:val="right"/>
               <w:rPr>
                 <w:rFonts w:ascii="Courier New" w:eastAsia="Times New Roman" w:hAnsi="Courier New" w:cs="Courier New"/>
-              </w:rPr>
-            </w:pPr>
-            <w:r>
-              <w:rPr>
-                <w:rFonts w:ascii="Courier New" w:eastAsia="Times New Roman" w:hAnsi="Courier New" w:cs="Courier New"/>
+                <w:b/>
+              </w:rPr>
+            </w:pPr>
+            <w:r>
+              <w:rPr>
+                <w:rFonts w:ascii="Courier New" w:eastAsia="Times New Roman" w:hAnsi="Courier New" w:cs="Courier New"/>
+                <w:b/>
                 <w:sz w:val="20"/>
                 <w:szCs w:val="20"/>
               </w:rPr>
@@ -21793,11 +21800,13 @@
               <w:jc w:val="right"/>
               <w:rPr>
                 <w:rFonts w:ascii="Courier New" w:eastAsia="Times New Roman" w:hAnsi="Courier New" w:cs="Courier New"/>
-              </w:rPr>
-            </w:pPr>
-            <w:r>
-              <w:rPr>
-                <w:rFonts w:ascii="Courier New" w:eastAsia="Times New Roman" w:hAnsi="Courier New" w:cs="Courier New"/>
+                <w:b/>
+              </w:rPr>
+            </w:pPr>
+            <w:r>
+              <w:rPr>
+                <w:rFonts w:ascii="Courier New" w:eastAsia="Times New Roman" w:hAnsi="Courier New" w:cs="Courier New"/>
+                <w:b/>
                 <w:sz w:val="20"/>
                 <w:szCs w:val="20"/>
               </w:rPr>
@@ -22781,11 +22790,13 @@
               <w:jc w:val="right"/>
               <w:rPr>
                 <w:rFonts w:ascii="Courier New" w:eastAsia="Times New Roman" w:hAnsi="Courier New" w:cs="Courier New"/>
-              </w:rPr>
-            </w:pPr>
-            <w:r>
-              <w:rPr>
-                <w:rFonts w:ascii="Courier New" w:eastAsia="Times New Roman" w:hAnsi="Courier New" w:cs="Courier New"/>
+                <w:b/>
+              </w:rPr>
+            </w:pPr>
+            <w:r>
+              <w:rPr>
+                <w:rFonts w:ascii="Courier New" w:eastAsia="Times New Roman" w:hAnsi="Courier New" w:cs="Courier New"/>
+                <w:b/>
                 <w:sz w:val="20"/>
                 <w:szCs w:val="20"/>
               </w:rPr>
@@ -23769,11 +23780,13 @@
               <w:jc w:val="right"/>
               <w:rPr>
                 <w:rFonts w:ascii="Courier New" w:eastAsia="Times New Roman" w:hAnsi="Courier New" w:cs="Courier New"/>
-              </w:rPr>
-            </w:pPr>
-            <w:r>
-              <w:rPr>
-                <w:rFonts w:ascii="Courier New" w:eastAsia="Times New Roman" w:hAnsi="Courier New" w:cs="Courier New"/>
+                <w:b/>
+              </w:rPr>
+            </w:pPr>
+            <w:r>
+              <w:rPr>
+                <w:rFonts w:ascii="Courier New" w:eastAsia="Times New Roman" w:hAnsi="Courier New" w:cs="Courier New"/>
+                <w:b/>
                 <w:sz w:val="20"/>
                 <w:szCs w:val="20"/>
               </w:rPr>
@@ -24757,11 +24770,13 @@
               <w:jc w:val="right"/>
               <w:rPr>
                 <w:rFonts w:ascii="Courier New" w:eastAsia="Times New Roman" w:hAnsi="Courier New" w:cs="Courier New"/>
-              </w:rPr>
-            </w:pPr>
-            <w:r>
-              <w:rPr>
-                <w:rFonts w:ascii="Courier New" w:eastAsia="Times New Roman" w:hAnsi="Courier New" w:cs="Courier New"/>
+                <w:b/>
+              </w:rPr>
+            </w:pPr>
+            <w:r>
+              <w:rPr>
+                <w:rFonts w:ascii="Courier New" w:eastAsia="Times New Roman" w:hAnsi="Courier New" w:cs="Courier New"/>
+                <w:b/>
                 <w:sz w:val="20"/>
                 <w:szCs w:val="20"/>
               </w:rPr>
@@ -25726,7 +25741,6 @@
           </w:p>
         </w:tc>
       </w:tr>
-      <w:bookmarkEnd w:id="0"/>
     </w:tbl>
     <w:p/>
     <w:p/>
@@ -34680,11 +34694,13 @@
               <w:jc w:val="right"/>
               <w:rPr>
                 <w:rFonts w:ascii="Courier New" w:eastAsia="Times New Roman" w:hAnsi="Courier New" w:cs="Courier New"/>
-              </w:rPr>
-            </w:pPr>
-            <w:r>
-              <w:rPr>
-                <w:rFonts w:ascii="Courier New" w:eastAsia="Times New Roman" w:hAnsi="Courier New" w:cs="Courier New"/>
+                <w:b/>
+              </w:rPr>
+            </w:pPr>
+            <w:r>
+              <w:rPr>
+                <w:rFonts w:ascii="Courier New" w:eastAsia="Times New Roman" w:hAnsi="Courier New" w:cs="Courier New"/>
+                <w:b/>
                 <w:sz w:val="20"/>
                 <w:szCs w:val="20"/>
               </w:rPr>
@@ -35669,11 +35685,13 @@
               <w:jc w:val="right"/>
               <w:rPr>
                 <w:rFonts w:ascii="Courier New" w:eastAsia="Times New Roman" w:hAnsi="Courier New" w:cs="Courier New"/>
-              </w:rPr>
-            </w:pPr>
-            <w:r>
-              <w:rPr>
-                <w:rFonts w:ascii="Courier New" w:eastAsia="Times New Roman" w:hAnsi="Courier New" w:cs="Courier New"/>
+                <w:b/>
+              </w:rPr>
+            </w:pPr>
+            <w:r>
+              <w:rPr>
+                <w:rFonts w:ascii="Courier New" w:eastAsia="Times New Roman" w:hAnsi="Courier New" w:cs="Courier New"/>
+                <w:b/>
                 <w:sz w:val="20"/>
                 <w:szCs w:val="20"/>
               </w:rPr>
@@ -36655,11 +36673,13 @@
               <w:jc w:val="right"/>
               <w:rPr>
                 <w:rFonts w:ascii="Courier New" w:eastAsia="Times New Roman" w:hAnsi="Courier New" w:cs="Courier New"/>
-              </w:rPr>
-            </w:pPr>
-            <w:r>
-              <w:rPr>
-                <w:rFonts w:ascii="Courier New" w:eastAsia="Times New Roman" w:hAnsi="Courier New" w:cs="Courier New"/>
+                <w:b/>
+              </w:rPr>
+            </w:pPr>
+            <w:r>
+              <w:rPr>
+                <w:rFonts w:ascii="Courier New" w:eastAsia="Times New Roman" w:hAnsi="Courier New" w:cs="Courier New"/>
+                <w:b/>
                 <w:sz w:val="20"/>
                 <w:szCs w:val="20"/>
               </w:rPr>
@@ -37643,11 +37663,13 @@
               <w:jc w:val="right"/>
               <w:rPr>
                 <w:rFonts w:ascii="Courier New" w:eastAsia="Times New Roman" w:hAnsi="Courier New" w:cs="Courier New"/>
-              </w:rPr>
-            </w:pPr>
-            <w:r>
-              <w:rPr>
-                <w:rFonts w:ascii="Courier New" w:eastAsia="Times New Roman" w:hAnsi="Courier New" w:cs="Courier New"/>
+                <w:b/>
+              </w:rPr>
+            </w:pPr>
+            <w:r>
+              <w:rPr>
+                <w:rFonts w:ascii="Courier New" w:eastAsia="Times New Roman" w:hAnsi="Courier New" w:cs="Courier New"/>
+                <w:b/>
                 <w:sz w:val="20"/>
                 <w:szCs w:val="20"/>
               </w:rPr>
@@ -38631,11 +38653,13 @@
               <w:jc w:val="right"/>
               <w:rPr>
                 <w:rFonts w:ascii="Courier New" w:eastAsia="Times New Roman" w:hAnsi="Courier New" w:cs="Courier New"/>
-              </w:rPr>
-            </w:pPr>
-            <w:r>
-              <w:rPr>
-                <w:rFonts w:ascii="Courier New" w:eastAsia="Times New Roman" w:hAnsi="Courier New" w:cs="Courier New"/>
+                <w:b/>
+              </w:rPr>
+            </w:pPr>
+            <w:r>
+              <w:rPr>
+                <w:rFonts w:ascii="Courier New" w:eastAsia="Times New Roman" w:hAnsi="Courier New" w:cs="Courier New"/>
+                <w:b/>
                 <w:sz w:val="20"/>
                 <w:szCs w:val="20"/>
               </w:rPr>
@@ -39619,11 +39643,13 @@
               <w:jc w:val="right"/>
               <w:rPr>
                 <w:rFonts w:ascii="Courier New" w:eastAsia="Times New Roman" w:hAnsi="Courier New" w:cs="Courier New"/>
-              </w:rPr>
-            </w:pPr>
-            <w:r>
-              <w:rPr>
-                <w:rFonts w:ascii="Courier New" w:eastAsia="Times New Roman" w:hAnsi="Courier New" w:cs="Courier New"/>
+                <w:b/>
+              </w:rPr>
+            </w:pPr>
+            <w:r>
+              <w:rPr>
+                <w:rFonts w:ascii="Courier New" w:eastAsia="Times New Roman" w:hAnsi="Courier New" w:cs="Courier New"/>
+                <w:b/>
                 <w:sz w:val="20"/>
                 <w:szCs w:val="20"/>
               </w:rPr>
@@ -40607,11 +40633,13 @@
               <w:jc w:val="right"/>
               <w:rPr>
                 <w:rFonts w:ascii="Courier New" w:eastAsia="Times New Roman" w:hAnsi="Courier New" w:cs="Courier New"/>
-              </w:rPr>
-            </w:pPr>
-            <w:r>
-              <w:rPr>
-                <w:rFonts w:ascii="Courier New" w:eastAsia="Times New Roman" w:hAnsi="Courier New" w:cs="Courier New"/>
+                <w:b/>
+              </w:rPr>
+            </w:pPr>
+            <w:r>
+              <w:rPr>
+                <w:rFonts w:ascii="Courier New" w:eastAsia="Times New Roman" w:hAnsi="Courier New" w:cs="Courier New"/>
+                <w:b/>
                 <w:sz w:val="20"/>
                 <w:szCs w:val="20"/>
               </w:rPr>
@@ -41595,11 +41623,13 @@
               <w:jc w:val="right"/>
               <w:rPr>
                 <w:rFonts w:ascii="Courier New" w:eastAsia="Times New Roman" w:hAnsi="Courier New" w:cs="Courier New"/>
-              </w:rPr>
-            </w:pPr>
-            <w:r>
-              <w:rPr>
-                <w:rFonts w:ascii="Courier New" w:eastAsia="Times New Roman" w:hAnsi="Courier New" w:cs="Courier New"/>
+                <w:b/>
+              </w:rPr>
+            </w:pPr>
+            <w:r>
+              <w:rPr>
+                <w:rFonts w:ascii="Courier New" w:eastAsia="Times New Roman" w:hAnsi="Courier New" w:cs="Courier New"/>
+                <w:b/>
                 <w:sz w:val="20"/>
                 <w:szCs w:val="20"/>
               </w:rPr>
@@ -42565,7 +42595,10 @@
         </w:tc>
       </w:tr>
     </w:tbl>
-    <w:p/>
+    <w:p>
+      <w:bookmarkStart w:id="0" w:name="_GoBack"/>
+      <w:bookmarkEnd w:id="0"/>
+    </w:p>
     <w:p/>
     <w:p/>
     <w:p/>

</xml_diff>